<commit_message>
Finished magic generation for rooks. Check this commit later to see how I did it. Changing code around now. Will archive changed code.
</commit_message>
<xml_diff>
--- a/Write Up/Gambit Write Up.docx
+++ b/Write Up/Gambit Write Up.docx
@@ -44,7 +44,39 @@
         <w:pStyle w:val="KeyWordHead"/>
       </w:pPr>
       <w:r>
-        <w:t>Analyze a massive database of games to evaluate moves based on probability. Say you have a 500 elo player, you would look at all games featuring say 300 – 700 elo players and see what the most common move was in that position. This would be like alpha beta with pruning, where you discard unpromising lines early before wasting lots of time calculating to a given depth on a tree you can be fairly sure will result in a worse position. However, in our case instead of pruning trees with a low evaluated position for the engine, we could prune trees with a low probability of occurring. It would require testing to see what threshold this would be, but for example if a line is under 10% chance of occurring, it will prune that branch. Also, if a line is over 50% chance of occurring, then you could search a higher depth than less likely lines.</w:t>
+        <w:t xml:space="preserve">Analyze a massive database of games to evaluate moves based on probability. Say you have a 500 </w:t>
+      </w:r>
+      <w:proofErr w:type="spellStart"/>
+      <w:r>
+        <w:t>elo</w:t>
+      </w:r>
+      <w:proofErr w:type="spellEnd"/>
+      <w:r>
+        <w:t xml:space="preserve"> player, you would look at all games featuring say 300 – 700 </w:t>
+      </w:r>
+      <w:proofErr w:type="spellStart"/>
+      <w:r>
+        <w:t>elo</w:t>
+      </w:r>
+      <w:proofErr w:type="spellEnd"/>
+      <w:r>
+        <w:t xml:space="preserve"> players and see what the most common move was in that position. This would be like alpha beta with pruning, where you discard unpromising lines early before wasting lots of time calculating to a given depth on a tree you can be </w:t>
+      </w:r>
+      <w:proofErr w:type="gramStart"/>
+      <w:r>
+        <w:t>fairly sure</w:t>
+      </w:r>
+      <w:proofErr w:type="gramEnd"/>
+      <w:r>
+        <w:t xml:space="preserve"> will result in a worse position. However, in our case instead of pruning trees with a low evaluated position for the engine, we could prune trees with a low probability of occurring. It would require testing to see what threshold this would be, but for example if a line is under 10% chance of occurring, it will prune that branch. Also, if a line is over 50% chance of occurring, then you could </w:t>
+      </w:r>
+      <w:proofErr w:type="gramStart"/>
+      <w:r>
+        <w:t>search</w:t>
+      </w:r>
+      <w:proofErr w:type="gramEnd"/>
+      <w:r>
+        <w:t xml:space="preserve"> a higher depth than less likely lines.</w:t>
       </w:r>
     </w:p>
     <w:p>
@@ -52,7 +84,15 @@
         <w:pStyle w:val="KeyWordHead"/>
       </w:pPr>
       <w:r>
-        <w:t xml:space="preserve">Some drawbacks include that it would require a tremendous amount of data, and would need to be trained on the Royal Holloway supercluster. To help you understand the sheer amount of data you would need,  there are 10^40 possible legal positions in chess, which is 100 quadrillion times greater than the number of stars in the observable universe.  </w:t>
+        <w:t xml:space="preserve">Some drawbacks include that it would require a tremendous amount of </w:t>
+      </w:r>
+      <w:proofErr w:type="gramStart"/>
+      <w:r>
+        <w:t>data, and</w:t>
+      </w:r>
+      <w:proofErr w:type="gramEnd"/>
+      <w:r>
+        <w:t xml:space="preserve"> would need to be trained on the Royal Holloway supercluster. To help you understand the sheer amount of data you would need,  there are 10^40 possible legal positions in chess, which is 100 quadrillion times greater than the number of stars in the observable universe.  </w:t>
       </w:r>
       <w:hyperlink r:id="rId4" w:history="1">
         <w:r>
@@ -70,7 +110,15 @@
         <w:pStyle w:val="KeyWordHead"/>
       </w:pPr>
       <w:r>
-        <w:t>Furthermore, eventually it gets to a point where no games have been played in a given position, and therefore would have to rely solely on regular evaluation and decision making.</w:t>
+        <w:t xml:space="preserve">Furthermore, eventually it gets to a point where no games have been played </w:t>
+      </w:r>
+      <w:proofErr w:type="gramStart"/>
+      <w:r>
+        <w:t>in a given</w:t>
+      </w:r>
+      <w:proofErr w:type="gramEnd"/>
+      <w:r>
+        <w:t xml:space="preserve"> position, and therefore would have to rely solely on regular evaluation and decision making.</w:t>
       </w:r>
     </w:p>
     <w:p>
@@ -91,8 +139,13 @@
       </w:r>
     </w:p>
     <w:p>
-      <w:r>
-        <w:t>Id like to use machine learning to analyse data of games from multiple skill levels, to play the probabilistic best line</w:t>
+      <w:proofErr w:type="spellStart"/>
+      <w:r>
+        <w:t>Id</w:t>
+      </w:r>
+      <w:proofErr w:type="spellEnd"/>
+      <w:r>
+        <w:t xml:space="preserve"> like to use machine learning to analyse data of games from multiple skill levels, to play the probabilistic best line</w:t>
       </w:r>
     </w:p>
     <w:p>
@@ -159,7 +212,15 @@
     </w:p>
     <w:p>
       <w:r>
-        <w:t xml:space="preserve">  - Or also thought of as rook on 00. At u64[7] is another rook, because its on H1, also seen as 07.</w:t>
+        <w:t xml:space="preserve">  - Or also thought of as rook on 00. At u64[7] is another rook, because </w:t>
+      </w:r>
+      <w:proofErr w:type="spellStart"/>
+      <w:r>
+        <w:t>its</w:t>
+      </w:r>
+      <w:proofErr w:type="spellEnd"/>
+      <w:r>
+        <w:t xml:space="preserve"> on H1, also seen as 07.</w:t>
       </w:r>
     </w:p>
     <w:p>
@@ -174,10 +235,30 @@
       </w:r>
     </w:p>
     <w:p>
-      <w:r>
-        <w:t>https://analog-hors.github.io/site/magic-bitboards/</w:t>
-      </w:r>
-    </w:p>
+      <w:hyperlink r:id="rId5" w:history="1">
+        <w:r>
+          <w:rPr>
+            <w:rStyle w:val="Hyperlink"/>
+          </w:rPr>
+          <w:t>https://analog-hors.github.io/site/magic-bitboards/</w:t>
+        </w:r>
+      </w:hyperlink>
+    </w:p>
+    <w:p/>
+    <w:p/>
+    <w:p/>
+    <w:p/>
+    <w:p>
+      <w:r>
+        <w:t>Move Generation:</w:t>
+      </w:r>
+    </w:p>
+    <w:p>
+      <w:r>
+        <w:t>Magics:</w:t>
+      </w:r>
+    </w:p>
+    <w:p/>
     <w:sectPr>
       <w:pgSz w:w="11906" w:h="16838"/>
       <w:pgMar w:top="1440" w:right="1440" w:bottom="1440" w:left="1440" w:header="708" w:footer="708" w:gutter="0"/>
@@ -1134,6 +1215,18 @@
       <w14:ligatures w14:val="standard"/>
     </w:rPr>
   </w:style>
+  <w:style w:type="character" w:styleId="UnresolvedMention">
+    <w:name w:val="Unresolved Mention"/>
+    <w:basedOn w:val="DefaultParagraphFont"/>
+    <w:uiPriority w:val="99"/>
+    <w:semiHidden/>
+    <w:unhideWhenUsed/>
+    <w:rsid w:val="00923FF7"/>
+    <w:rPr>
+      <w:color w:val="605E5C"/>
+      <w:shd w:val="clear" w:color="auto" w:fill="E1DFDD"/>
+    </w:rPr>
+  </w:style>
 </w:styles>
 </file>
 

</xml_diff>